<commit_message>
bug fix: table, model, modelresource name.
</commit_message>
<xml_diff>
--- a/documents/功能设计.docx
+++ b/documents/功能设计.docx
@@ -93,7 +93,6 @@
         <w:rPr>
           <w:rFonts w:hint="eastAsia"/>
         </w:rPr>
-        <w:lastRenderedPageBreak/>
         <w:t>部品管理</w:t>
       </w:r>
     </w:p>
@@ -264,7 +263,6 @@
         <w:rPr>
           <w:rFonts w:hint="eastAsia"/>
         </w:rPr>
-        <w:lastRenderedPageBreak/>
         <w:t>订单管理</w:t>
       </w:r>
     </w:p>
@@ -1120,9 +1118,6 @@
     <w:p>
       <w:pPr>
         <w:ind w:firstLineChars="200" w:firstLine="420"/>
-        <w:rPr>
-          <w:rFonts w:hint="eastAsia"/>
-        </w:rPr>
       </w:pPr>
       <w:r>
         <w:rPr>
@@ -1149,9 +1144,6 @@
     <w:p>
       <w:pPr>
         <w:ind w:firstLineChars="200" w:firstLine="420"/>
-        <w:rPr>
-          <w:rFonts w:hint="eastAsia"/>
-        </w:rPr>
       </w:pPr>
       <w:r>
         <w:tab/>
@@ -1181,12 +1173,7 @@
     <w:p>
       <w:pPr>
         <w:ind w:firstLineChars="200" w:firstLine="420"/>
-        <w:rPr>
-          <w:rFonts w:hint="eastAsia"/>
-        </w:rPr>
-      </w:pPr>
-      <w:bookmarkStart w:id="1" w:name="_GoBack"/>
-      <w:bookmarkEnd w:id="1"/>
+      </w:pPr>
     </w:p>
     <w:p>
       <w:pPr>
@@ -1313,7 +1300,6 @@
         <w:rPr>
           <w:rFonts w:hint="eastAsia"/>
         </w:rPr>
-        <w:lastRenderedPageBreak/>
         <w:t>筛选得到需要投料的订单项。</w:t>
       </w:r>
     </w:p>
@@ -1335,7 +1321,6 @@
         <w:rPr>
           <w:rFonts w:hint="eastAsia"/>
         </w:rPr>
-        <w:lastRenderedPageBreak/>
         <w:t>生产跟踪</w:t>
       </w:r>
     </w:p>
@@ -1925,271 +1910,6 @@
           <w:rFonts w:hint="eastAsia"/>
         </w:rPr>
         <w:t>加上实际生产数量。</w:t>
-      </w:r>
-    </w:p>
-    <w:p>
-      <w:pPr>
-        <w:ind w:firstLineChars="200" w:firstLine="420"/>
-      </w:pPr>
-    </w:p>
-    <w:p>
-      <w:pPr>
-        <w:ind w:firstLineChars="200" w:firstLine="420"/>
-      </w:pPr>
-    </w:p>
-    <w:p>
-      <w:pPr>
-        <w:ind w:firstLineChars="200" w:firstLine="420"/>
-      </w:pPr>
-    </w:p>
-    <w:p/>
-    <w:p/>
-    <w:p/>
-    <w:p/>
-    <w:p/>
-    <w:p/>
-    <w:p>
-      <w:r>
-        <w:t>ISSUES</w:t>
-      </w:r>
-    </w:p>
-    <w:p>
-      <w:pPr>
-        <w:pStyle w:val="a3"/>
-        <w:numPr>
-          <w:ilvl w:val="0"/>
-          <w:numId w:val="9"/>
-        </w:numPr>
-        <w:ind w:firstLineChars="0"/>
-      </w:pPr>
-      <w:r>
-        <w:rPr>
-          <w:rFonts w:hint="eastAsia"/>
-        </w:rPr>
-        <w:t>更改现有数据库的</w:t>
-      </w:r>
-      <w:r>
-        <w:rPr>
-          <w:rFonts w:hint="eastAsia"/>
-        </w:rPr>
-        <w:t>timestamp</w:t>
-      </w:r>
-      <w:r>
-        <w:rPr>
-          <w:rFonts w:hint="eastAsia"/>
-        </w:rPr>
-        <w:t>字段为</w:t>
-      </w:r>
-      <w:r>
-        <w:rPr>
-          <w:rFonts w:hint="eastAsia"/>
-        </w:rPr>
-        <w:t>datetime</w:t>
-      </w:r>
-      <w:r>
-        <w:rPr>
-          <w:rFonts w:hint="eastAsia"/>
-        </w:rPr>
-        <w:t>类型，</w:t>
-      </w:r>
-      <w:r>
-        <w:t>建立</w:t>
-      </w:r>
-      <w:r>
-        <w:rPr>
-          <w:rFonts w:hint="eastAsia"/>
-        </w:rPr>
-        <w:t>新数据库。</w:t>
-      </w:r>
-    </w:p>
-    <w:p>
-      <w:pPr>
-        <w:pStyle w:val="a3"/>
-        <w:numPr>
-          <w:ilvl w:val="0"/>
-          <w:numId w:val="9"/>
-        </w:numPr>
-        <w:ind w:firstLineChars="0"/>
-      </w:pPr>
-      <w:r>
-        <w:rPr>
-          <w:rFonts w:hint="eastAsia"/>
-        </w:rPr>
-        <w:t>验证</w:t>
-      </w:r>
-      <w:r>
-        <w:rPr>
-          <w:rFonts w:hint="eastAsia"/>
-        </w:rPr>
-        <w:t>mode</w:t>
-      </w:r>
-      <w:r>
-        <w:t>l</w:t>
-      </w:r>
-      <w:r>
-        <w:rPr>
-          <w:rFonts w:hint="eastAsia"/>
-        </w:rPr>
-        <w:t>中</w:t>
-      </w:r>
-      <w:r>
-        <w:rPr>
-          <w:rFonts w:hint="eastAsia"/>
-        </w:rPr>
-        <w:t>i</w:t>
-      </w:r>
-      <w:r>
-        <w:t>time</w:t>
-      </w:r>
-      <w:r>
-        <w:rPr>
-          <w:rFonts w:hint="eastAsia"/>
-        </w:rPr>
-        <w:t>，</w:t>
-      </w:r>
-      <w:r>
-        <w:t>utime</w:t>
-      </w:r>
-      <w:r>
-        <w:rPr>
-          <w:rFonts w:hint="eastAsia"/>
-        </w:rPr>
-        <w:t>自动设置的问题。</w:t>
-      </w:r>
-    </w:p>
-    <w:p>
-      <w:pPr>
-        <w:pStyle w:val="a3"/>
-        <w:numPr>
-          <w:ilvl w:val="0"/>
-          <w:numId w:val="9"/>
-        </w:numPr>
-        <w:ind w:firstLineChars="0"/>
-      </w:pPr>
-      <w:r>
-        <w:t>M</w:t>
-      </w:r>
-      <w:r>
-        <w:rPr>
-          <w:rFonts w:hint="eastAsia"/>
-        </w:rPr>
-        <w:t>odel</w:t>
-      </w:r>
-      <w:r>
-        <w:rPr>
-          <w:rFonts w:hint="eastAsia"/>
-        </w:rPr>
-        <w:t>中高级查询在</w:t>
-      </w:r>
-      <w:r>
-        <w:rPr>
-          <w:rFonts w:hint="eastAsia"/>
-        </w:rPr>
-        <w:t>tastypie</w:t>
-      </w:r>
-      <w:r>
-        <w:rPr>
-          <w:rFonts w:hint="eastAsia"/>
-        </w:rPr>
-        <w:t>中的使用方式。</w:t>
-      </w:r>
-    </w:p>
-    <w:p>
-      <w:pPr>
-        <w:pStyle w:val="a3"/>
-        <w:numPr>
-          <w:ilvl w:val="0"/>
-          <w:numId w:val="9"/>
-        </w:numPr>
-        <w:ind w:firstLineChars="0"/>
-      </w:pPr>
-      <w:r>
-        <w:rPr>
-          <w:rFonts w:hint="eastAsia"/>
-        </w:rPr>
-        <w:t>更改现有</w:t>
-      </w:r>
-      <w:r>
-        <w:t>modelresource</w:t>
-      </w:r>
-      <w:r>
-        <w:rPr>
-          <w:rFonts w:hint="eastAsia"/>
-        </w:rPr>
-        <w:t>中</w:t>
-      </w:r>
-      <w:r>
-        <w:rPr>
-          <w:rFonts w:hint="eastAsia"/>
-        </w:rPr>
-        <w:t>update</w:t>
-      </w:r>
-      <w:r>
-        <w:rPr>
-          <w:rFonts w:hint="eastAsia"/>
-        </w:rPr>
-        <w:t>和</w:t>
-      </w:r>
-      <w:r>
-        <w:rPr>
-          <w:rFonts w:hint="eastAsia"/>
-        </w:rPr>
-        <w:t>create</w:t>
-      </w:r>
-      <w:r>
-        <w:rPr>
-          <w:rFonts w:hint="eastAsia"/>
-        </w:rPr>
-        <w:t>时，</w:t>
-      </w:r>
-      <w:r>
-        <w:t>对</w:t>
-      </w:r>
-      <w:r>
-        <w:rPr>
-          <w:rFonts w:hint="eastAsia"/>
-        </w:rPr>
-        <w:t>被操作对象的</w:t>
-      </w:r>
-      <w:r>
-        <w:rPr>
-          <w:rFonts w:hint="eastAsia"/>
-        </w:rPr>
-        <w:t>utime</w:t>
-      </w:r>
-      <w:r>
-        <w:rPr>
-          <w:rFonts w:hint="eastAsia"/>
-        </w:rPr>
-        <w:t>和</w:t>
-      </w:r>
-      <w:r>
-        <w:rPr>
-          <w:rFonts w:hint="eastAsia"/>
-        </w:rPr>
-        <w:t>itime</w:t>
-      </w:r>
-      <w:r>
-        <w:rPr>
-          <w:rFonts w:hint="eastAsia"/>
-        </w:rPr>
-        <w:t>设置方法。</w:t>
-      </w:r>
-    </w:p>
-    <w:p>
-      <w:pPr>
-        <w:pStyle w:val="a3"/>
-        <w:numPr>
-          <w:ilvl w:val="0"/>
-          <w:numId w:val="9"/>
-        </w:numPr>
-        <w:ind w:firstLineChars="0"/>
-      </w:pPr>
-      <w:r>
-        <w:rPr>
-          <w:rFonts w:hint="eastAsia"/>
-        </w:rPr>
-        <w:t>界面</w:t>
       </w:r>
     </w:p>
     <w:sectPr>
@@ -2286,7 +2006,7 @@
                 <w:bCs/>
                 <w:noProof/>
               </w:rPr>
-              <w:t>4</w:t>
+              <w:t>5</w:t>
             </w:r>
             <w:r>
               <w:rPr>
@@ -4180,7 +3900,7 @@
 </file>
 
 <file path=customXml/itemProps1.xml><?xml version="1.0" encoding="utf-8"?>
-<ds:datastoreItem xmlns:ds="http://schemas.openxmlformats.org/officeDocument/2006/customXml" ds:itemID="{A3BA6095-2A56-4AC7-B1AD-8B8F1240C92A}">
+<ds:datastoreItem xmlns:ds="http://schemas.openxmlformats.org/officeDocument/2006/customXml" ds:itemID="{177D6E93-3688-4EC9-AC38-5BEF1B86ECA6}">
   <ds:schemaRefs>
     <ds:schemaRef ds:uri="http://schemas.openxmlformats.org/officeDocument/2006/bibliography"/>
   </ds:schemaRefs>

</xml_diff>

<commit_message>
feature update: production tracking models.
</commit_message>
<xml_diff>
--- a/documents/功能设计.docx
+++ b/documents/功能设计.docx
@@ -39,7 +39,7 @@
     <w:p>
       <w:pPr>
         <w:pStyle w:val="3"/>
-        <w:spacing w:before="0" w:after="0" w:line="240" w:lineRule="auto"/>
+        <w:spacing w:beforeLines="100" w:before="312" w:after="0" w:line="240" w:lineRule="auto"/>
         <w:ind w:firstLineChars="50" w:firstLine="120"/>
         <w:rPr>
           <w:b w:val="0"/>
@@ -93,13 +93,14 @@
         <w:rPr>
           <w:rFonts w:hint="eastAsia"/>
         </w:rPr>
+        <w:lastRenderedPageBreak/>
         <w:t>部品管理</w:t>
       </w:r>
     </w:p>
     <w:p>
       <w:pPr>
         <w:pStyle w:val="3"/>
-        <w:spacing w:before="0" w:after="0" w:line="240" w:lineRule="auto"/>
+        <w:spacing w:beforeLines="100" w:before="312" w:after="0" w:line="240" w:lineRule="auto"/>
         <w:ind w:firstLineChars="50" w:firstLine="120"/>
         <w:rPr>
           <w:b w:val="0"/>
@@ -133,7 +134,7 @@
     <w:p>
       <w:pPr>
         <w:pStyle w:val="3"/>
-        <w:spacing w:before="0" w:after="0" w:line="240" w:lineRule="auto"/>
+        <w:spacing w:beforeLines="100" w:before="312" w:after="0" w:line="240" w:lineRule="auto"/>
         <w:ind w:firstLineChars="50" w:firstLine="120"/>
         <w:rPr>
           <w:b w:val="0"/>
@@ -167,7 +168,7 @@
     <w:p>
       <w:pPr>
         <w:pStyle w:val="3"/>
-        <w:spacing w:before="0" w:after="0" w:line="240" w:lineRule="auto"/>
+        <w:spacing w:beforeLines="100" w:before="312" w:after="0" w:line="240" w:lineRule="auto"/>
         <w:ind w:firstLineChars="50" w:firstLine="120"/>
         <w:rPr>
           <w:b w:val="0"/>
@@ -201,7 +202,7 @@
     <w:p>
       <w:pPr>
         <w:pStyle w:val="3"/>
-        <w:spacing w:before="0" w:after="0" w:line="240" w:lineRule="auto"/>
+        <w:spacing w:beforeLines="100" w:before="312" w:after="0" w:line="240" w:lineRule="auto"/>
         <w:ind w:firstLineChars="50" w:firstLine="120"/>
         <w:rPr>
           <w:b w:val="0"/>
@@ -263,22 +264,42 @@
         <w:rPr>
           <w:rFonts w:hint="eastAsia"/>
         </w:rPr>
+        <w:lastRenderedPageBreak/>
         <w:t>订单管理</w:t>
       </w:r>
     </w:p>
     <w:p>
       <w:pPr>
         <w:pStyle w:val="3"/>
-        <w:numPr>
-          <w:ilvl w:val="1"/>
-          <w:numId w:val="4"/>
-        </w:numPr>
-        <w:spacing w:before="0" w:after="0" w:line="240" w:lineRule="auto"/>
-        <w:rPr>
-          <w:b w:val="0"/>
-          <w:sz w:val="24"/>
-        </w:rPr>
-      </w:pPr>
+        <w:spacing w:beforeLines="100" w:before="312" w:after="0" w:line="240" w:lineRule="auto"/>
+        <w:ind w:firstLineChars="50" w:firstLine="120"/>
+        <w:rPr>
+          <w:b w:val="0"/>
+          <w:sz w:val="24"/>
+        </w:rPr>
+      </w:pPr>
+      <w:r>
+        <w:rPr>
+          <w:rFonts w:hint="eastAsia"/>
+          <w:b w:val="0"/>
+          <w:sz w:val="24"/>
+        </w:rPr>
+        <w:t>3</w:t>
+      </w:r>
+      <w:r>
+        <w:rPr>
+          <w:b w:val="0"/>
+          <w:sz w:val="24"/>
+        </w:rPr>
+        <w:t>.1</w:t>
+      </w:r>
+      <w:r>
+        <w:rPr>
+          <w:b w:val="0"/>
+          <w:sz w:val="24"/>
+        </w:rPr>
+        <w:t xml:space="preserve"> </w:t>
+      </w:r>
       <w:r>
         <w:rPr>
           <w:rFonts w:hint="eastAsia"/>
@@ -455,7 +476,7 @@
     <w:p>
       <w:pPr>
         <w:pStyle w:val="4"/>
-        <w:spacing w:before="0" w:after="0" w:line="377" w:lineRule="auto"/>
+        <w:spacing w:before="0" w:after="0" w:line="240" w:lineRule="auto"/>
         <w:ind w:firstLineChars="100" w:firstLine="240"/>
         <w:rPr>
           <w:b w:val="0"/>
@@ -482,7 +503,7 @@
     <w:p>
       <w:pPr>
         <w:pStyle w:val="4"/>
-        <w:spacing w:before="0" w:after="0" w:line="377" w:lineRule="auto"/>
+        <w:spacing w:before="0" w:after="0" w:line="240" w:lineRule="auto"/>
         <w:ind w:firstLineChars="100" w:firstLine="240"/>
         <w:rPr>
           <w:b w:val="0"/>
@@ -509,7 +530,7 @@
     <w:p>
       <w:pPr>
         <w:pStyle w:val="4"/>
-        <w:spacing w:before="0" w:after="0" w:line="377" w:lineRule="auto"/>
+        <w:spacing w:before="0" w:after="0" w:line="240" w:lineRule="auto"/>
         <w:ind w:firstLineChars="100" w:firstLine="240"/>
         <w:rPr>
           <w:b w:val="0"/>
@@ -536,7 +557,7 @@
     <w:p>
       <w:pPr>
         <w:pStyle w:val="4"/>
-        <w:spacing w:before="0" w:after="0" w:line="377" w:lineRule="auto"/>
+        <w:spacing w:before="0" w:after="0" w:line="240" w:lineRule="auto"/>
         <w:ind w:firstLineChars="100" w:firstLine="240"/>
         <w:rPr>
           <w:b w:val="0"/>
@@ -563,23 +584,50 @@
     <w:p>
       <w:pPr>
         <w:pStyle w:val="3"/>
-        <w:numPr>
-          <w:ilvl w:val="1"/>
-          <w:numId w:val="4"/>
-        </w:numPr>
-        <w:spacing w:before="0" w:after="0" w:line="240" w:lineRule="auto"/>
-        <w:rPr>
-          <w:b w:val="0"/>
-          <w:sz w:val="24"/>
-        </w:rPr>
-      </w:pPr>
-      <w:r>
-        <w:rPr>
-          <w:rFonts w:hint="eastAsia"/>
-          <w:b w:val="0"/>
-          <w:sz w:val="24"/>
-        </w:rPr>
-        <w:t>订单的导入</w:t>
+        <w:spacing w:beforeLines="100" w:before="312" w:after="0" w:line="240" w:lineRule="auto"/>
+        <w:ind w:firstLineChars="50" w:firstLine="120"/>
+        <w:rPr>
+          <w:b w:val="0"/>
+          <w:sz w:val="24"/>
+        </w:rPr>
+      </w:pPr>
+      <w:r>
+        <w:rPr>
+          <w:rFonts w:hint="eastAsia"/>
+          <w:b w:val="0"/>
+          <w:sz w:val="24"/>
+        </w:rPr>
+        <w:t>3</w:t>
+      </w:r>
+      <w:r>
+        <w:rPr>
+          <w:b w:val="0"/>
+          <w:sz w:val="24"/>
+        </w:rPr>
+        <w:t>.2</w:t>
+      </w:r>
+      <w:r>
+        <w:rPr>
+          <w:b w:val="0"/>
+          <w:sz w:val="24"/>
+        </w:rPr>
+        <w:t xml:space="preserve"> </w:t>
+      </w:r>
+      <w:r>
+        <w:rPr>
+          <w:rFonts w:hint="eastAsia"/>
+          <w:b w:val="0"/>
+          <w:sz w:val="24"/>
+        </w:rPr>
+        <w:t>订单</w:t>
+      </w:r>
+      <w:r>
+        <w:rPr>
+          <w:rFonts w:hint="eastAsia"/>
+          <w:b w:val="0"/>
+          <w:sz w:val="24"/>
+        </w:rPr>
+        <w:t>导入</w:t>
       </w:r>
     </w:p>
     <w:p>
@@ -816,60 +864,72 @@
     <w:p>
       <w:pPr>
         <w:pStyle w:val="3"/>
-        <w:numPr>
-          <w:ilvl w:val="1"/>
-          <w:numId w:val="4"/>
-        </w:numPr>
+        <w:spacing w:beforeLines="100" w:before="312" w:after="0" w:line="240" w:lineRule="auto"/>
+        <w:ind w:firstLineChars="50" w:firstLine="120"/>
+        <w:rPr>
+          <w:b w:val="0"/>
+          <w:sz w:val="24"/>
+        </w:rPr>
+      </w:pPr>
+      <w:r>
+        <w:rPr>
+          <w:rFonts w:hint="eastAsia"/>
+          <w:b w:val="0"/>
+          <w:sz w:val="24"/>
+        </w:rPr>
+        <w:t>3</w:t>
+      </w:r>
+      <w:r>
+        <w:rPr>
+          <w:b w:val="0"/>
+          <w:sz w:val="24"/>
+        </w:rPr>
+        <w:t xml:space="preserve">.3 </w:t>
+      </w:r>
+      <w:r>
+        <w:rPr>
+          <w:rFonts w:hint="eastAsia"/>
+          <w:b w:val="0"/>
+          <w:sz w:val="24"/>
+        </w:rPr>
+        <w:t>订单分析</w:t>
+      </w:r>
+      <w:r>
+        <w:rPr>
+          <w:rFonts w:hint="eastAsia"/>
+          <w:b w:val="0"/>
+          <w:sz w:val="24"/>
+        </w:rPr>
+        <w:t>（</w:t>
+      </w:r>
+      <w:r>
+        <w:rPr>
+          <w:rFonts w:hint="eastAsia"/>
+          <w:b w:val="0"/>
+          <w:sz w:val="24"/>
+        </w:rPr>
+        <w:t>BOM</w:t>
+      </w:r>
+      <w:r>
+        <w:rPr>
+          <w:rFonts w:hint="eastAsia"/>
+          <w:b w:val="0"/>
+          <w:sz w:val="24"/>
+        </w:rPr>
+        <w:t>展开</w:t>
+      </w:r>
+      <w:r>
+        <w:rPr>
+          <w:b w:val="0"/>
+          <w:sz w:val="24"/>
+        </w:rPr>
+        <w:t>）</w:t>
+      </w:r>
+    </w:p>
+    <w:p>
+      <w:pPr>
+        <w:pStyle w:val="4"/>
         <w:spacing w:before="0" w:after="0" w:line="240" w:lineRule="auto"/>
-        <w:rPr>
-          <w:b w:val="0"/>
-          <w:sz w:val="24"/>
-        </w:rPr>
-      </w:pPr>
-      <w:r>
-        <w:rPr>
-          <w:rFonts w:hint="eastAsia"/>
-          <w:b w:val="0"/>
-          <w:sz w:val="24"/>
-        </w:rPr>
-        <w:t>订单分析</w:t>
-      </w:r>
-      <w:r>
-        <w:rPr>
-          <w:rFonts w:hint="eastAsia"/>
-          <w:b w:val="0"/>
-          <w:sz w:val="24"/>
-        </w:rPr>
-        <w:t>（</w:t>
-      </w:r>
-      <w:r>
-        <w:rPr>
-          <w:rFonts w:hint="eastAsia"/>
-          <w:b w:val="0"/>
-          <w:sz w:val="24"/>
-        </w:rPr>
-        <w:t>BOM</w:t>
-      </w:r>
-      <w:r>
-        <w:rPr>
-          <w:rFonts w:hint="eastAsia"/>
-          <w:b w:val="0"/>
-          <w:sz w:val="24"/>
-        </w:rPr>
-        <w:t>展开</w:t>
-      </w:r>
-      <w:r>
-        <w:rPr>
-          <w:b w:val="0"/>
-          <w:sz w:val="24"/>
-        </w:rPr>
-        <w:t>）</w:t>
-      </w:r>
-    </w:p>
-    <w:p>
-      <w:pPr>
-        <w:pStyle w:val="4"/>
-        <w:spacing w:before="0" w:after="0" w:line="377" w:lineRule="auto"/>
         <w:ind w:firstLineChars="100" w:firstLine="240"/>
         <w:rPr>
           <w:b w:val="0"/>
@@ -889,7 +949,7 @@
           <w:b w:val="0"/>
           <w:sz w:val="24"/>
         </w:rPr>
-        <w:t>2</w:t>
+        <w:t>3</w:t>
       </w:r>
       <w:r>
         <w:rPr>
@@ -1172,49 +1232,80 @@
     </w:p>
     <w:p>
       <w:pPr>
+        <w:pStyle w:val="4"/>
+        <w:spacing w:before="0" w:after="0" w:line="240" w:lineRule="auto"/>
+        <w:ind w:firstLineChars="100" w:firstLine="240"/>
+        <w:rPr>
+          <w:b w:val="0"/>
+          <w:sz w:val="24"/>
+        </w:rPr>
+      </w:pPr>
+      <w:bookmarkStart w:id="1" w:name="_GoBack"/>
+      <w:bookmarkEnd w:id="1"/>
+      <w:r>
+        <w:rPr>
+          <w:rFonts w:hint="eastAsia"/>
+          <w:b w:val="0"/>
+          <w:sz w:val="24"/>
+        </w:rPr>
+        <w:t>3</w:t>
+      </w:r>
+      <w:r>
+        <w:rPr>
+          <w:b w:val="0"/>
+          <w:sz w:val="24"/>
+        </w:rPr>
+        <w:t>.</w:t>
+      </w:r>
+      <w:r>
+        <w:rPr>
+          <w:b w:val="0"/>
+          <w:sz w:val="24"/>
+        </w:rPr>
+        <w:t>3</w:t>
+      </w:r>
+      <w:r>
+        <w:rPr>
+          <w:b w:val="0"/>
+          <w:sz w:val="24"/>
+        </w:rPr>
+        <w:t xml:space="preserve">.1 </w:t>
+      </w:r>
+      <w:r>
+        <w:rPr>
+          <w:rFonts w:hint="eastAsia"/>
+          <w:b w:val="0"/>
+          <w:sz w:val="24"/>
+        </w:rPr>
+        <w:t>分析结果</w:t>
+      </w:r>
+      <w:r>
+        <w:rPr>
+          <w:rFonts w:hint="eastAsia"/>
+          <w:b w:val="0"/>
+          <w:sz w:val="24"/>
+        </w:rPr>
+        <w:t>条件显示</w:t>
+      </w:r>
+    </w:p>
+    <w:p>
+      <w:pPr>
         <w:ind w:firstLineChars="200" w:firstLine="420"/>
       </w:pPr>
-    </w:p>
-    <w:p>
-      <w:pPr>
-        <w:pStyle w:val="4"/>
-        <w:spacing w:before="0" w:after="0" w:line="377" w:lineRule="auto"/>
-        <w:ind w:firstLineChars="100" w:firstLine="240"/>
-        <w:rPr>
-          <w:b w:val="0"/>
-          <w:sz w:val="24"/>
-        </w:rPr>
-      </w:pPr>
-      <w:r>
-        <w:rPr>
-          <w:rFonts w:hint="eastAsia"/>
-          <w:b w:val="0"/>
-          <w:sz w:val="24"/>
-        </w:rPr>
-        <w:t>3</w:t>
-      </w:r>
-      <w:r>
-        <w:rPr>
-          <w:b w:val="0"/>
-          <w:sz w:val="24"/>
-        </w:rPr>
-        <w:t xml:space="preserve">.2.1 </w:t>
-      </w:r>
-      <w:r>
-        <w:rPr>
-          <w:rFonts w:hint="eastAsia"/>
-          <w:b w:val="0"/>
-          <w:sz w:val="24"/>
-        </w:rPr>
-        <w:t>分析结果</w:t>
-      </w:r>
-      <w:r>
-        <w:rPr>
-          <w:rFonts w:hint="eastAsia"/>
-          <w:b w:val="0"/>
-          <w:sz w:val="24"/>
-        </w:rPr>
-        <w:t>条件显示</w:t>
+      <w:r>
+        <w:rPr>
+          <w:rFonts w:hint="eastAsia"/>
+        </w:rPr>
+        <w:t>分析结果（分析结果记录表</w:t>
+      </w:r>
+      <w:r>
+        <w:t>）</w:t>
+      </w:r>
+      <w:r>
+        <w:rPr>
+          <w:rFonts w:hint="eastAsia"/>
+        </w:rPr>
+        <w:t>的属性：略。</w:t>
       </w:r>
     </w:p>
     <w:p>
@@ -1225,16 +1316,40 @@
         <w:rPr>
           <w:rFonts w:hint="eastAsia"/>
         </w:rPr>
-        <w:t>分析结果（分析结果记录表</w:t>
-      </w:r>
-      <w:r>
-        <w:t>）</w:t>
-      </w:r>
-      <w:r>
-        <w:rPr>
-          <w:rFonts w:hint="eastAsia"/>
-        </w:rPr>
-        <w:t>的属性：略。</w:t>
+        <w:t>根据部品</w:t>
+      </w:r>
+      <w:r>
+        <w:t>编号</w:t>
+      </w:r>
+      <w:r>
+        <w:rPr>
+          <w:rFonts w:hint="eastAsia"/>
+        </w:rPr>
+        <w:t>、</w:t>
+      </w:r>
+      <w:r>
+        <w:t>纳期</w:t>
+      </w:r>
+      <w:r>
+        <w:rPr>
+          <w:rFonts w:hint="eastAsia"/>
+        </w:rPr>
+        <w:t>、工艺类型、</w:t>
+      </w:r>
+      <w:r>
+        <w:t>所属</w:t>
+      </w:r>
+      <w:r>
+        <w:rPr>
+          <w:rFonts w:hint="eastAsia"/>
+        </w:rPr>
+        <w:t>订单。</w:t>
+      </w:r>
+      <w:r>
+        <w:rPr>
+          <w:rFonts w:hint="eastAsia"/>
+        </w:rPr>
+        <w:t>依据部品分组，显示分组中最早的纳期。</w:t>
       </w:r>
     </w:p>
     <w:p>
@@ -1245,40 +1360,7 @@
         <w:rPr>
           <w:rFonts w:hint="eastAsia"/>
         </w:rPr>
-        <w:t>根据部品</w:t>
-      </w:r>
-      <w:r>
-        <w:t>编号</w:t>
-      </w:r>
-      <w:r>
-        <w:rPr>
-          <w:rFonts w:hint="eastAsia"/>
-        </w:rPr>
-        <w:t>、</w:t>
-      </w:r>
-      <w:r>
-        <w:t>纳期</w:t>
-      </w:r>
-      <w:r>
-        <w:rPr>
-          <w:rFonts w:hint="eastAsia"/>
-        </w:rPr>
-        <w:t>、工艺类型、</w:t>
-      </w:r>
-      <w:r>
-        <w:t>所属</w:t>
-      </w:r>
-      <w:r>
-        <w:rPr>
-          <w:rFonts w:hint="eastAsia"/>
-        </w:rPr>
-        <w:t>订单。</w:t>
-      </w:r>
-      <w:r>
-        <w:rPr>
-          <w:rFonts w:hint="eastAsia"/>
-        </w:rPr>
-        <w:t>依据部品分组，显示分组中最早的纳期。</w:t>
+        <w:t>筛选得到可发货订单项。</w:t>
       </w:r>
     </w:p>
     <w:p>
@@ -1289,22 +1371,12 @@
         <w:rPr>
           <w:rFonts w:hint="eastAsia"/>
         </w:rPr>
-        <w:t>筛选得到可发货订单项。</w:t>
-      </w:r>
-    </w:p>
-    <w:p>
-      <w:pPr>
-        <w:ind w:firstLineChars="200" w:firstLine="420"/>
-      </w:pPr>
-      <w:r>
-        <w:rPr>
-          <w:rFonts w:hint="eastAsia"/>
-        </w:rPr>
         <w:t>筛选得到需要投料的订单项。</w:t>
       </w:r>
     </w:p>
     <w:p>
       <w:r>
+        <w:lastRenderedPageBreak/>
         <w:br w:type="page"/>
       </w:r>
     </w:p>
@@ -1321,200 +1393,230 @@
         <w:rPr>
           <w:rFonts w:hint="eastAsia"/>
         </w:rPr>
+        <w:lastRenderedPageBreak/>
         <w:t>生产跟踪</w:t>
       </w:r>
     </w:p>
     <w:p>
       <w:pPr>
         <w:pStyle w:val="3"/>
+        <w:spacing w:beforeLines="100" w:before="312" w:after="0" w:line="240" w:lineRule="auto"/>
+        <w:ind w:firstLineChars="50" w:firstLine="120"/>
+        <w:rPr>
+          <w:b w:val="0"/>
+          <w:sz w:val="24"/>
+        </w:rPr>
+      </w:pPr>
+      <w:r>
+        <w:rPr>
+          <w:rFonts w:hint="eastAsia"/>
+          <w:b w:val="0"/>
+          <w:sz w:val="24"/>
+        </w:rPr>
+        <w:t>4</w:t>
+      </w:r>
+      <w:r>
+        <w:rPr>
+          <w:b w:val="0"/>
+          <w:sz w:val="24"/>
+        </w:rPr>
+        <w:t xml:space="preserve">.1 </w:t>
+      </w:r>
+      <w:r>
+        <w:rPr>
+          <w:rFonts w:hint="eastAsia"/>
+          <w:b w:val="0"/>
+          <w:sz w:val="24"/>
+        </w:rPr>
+        <w:t>投料</w:t>
+      </w:r>
+    </w:p>
+    <w:p>
+      <w:pPr>
+        <w:ind w:firstLineChars="200" w:firstLine="420"/>
+      </w:pPr>
+      <w:r>
+        <w:rPr>
+          <w:rFonts w:hint="eastAsia"/>
+        </w:rPr>
+        <w:t>根据订单分析结果，</w:t>
+      </w:r>
+      <w:r>
+        <w:t>可人工</w:t>
+      </w:r>
+      <w:r>
+        <w:rPr>
+          <w:rFonts w:hint="eastAsia"/>
+        </w:rPr>
+        <w:t>干预投料数量，需显示工艺</w:t>
+      </w:r>
+      <w:r>
+        <w:rPr>
+          <w:rFonts w:hint="eastAsia"/>
+        </w:rPr>
+        <w:t>。</w:t>
+      </w:r>
+    </w:p>
+    <w:p>
+      <w:pPr>
+        <w:ind w:firstLineChars="200" w:firstLine="420"/>
+        <w:rPr>
+          <w:rFonts w:hint="eastAsia"/>
+        </w:rPr>
+      </w:pPr>
+      <w:r>
+        <w:rPr>
+          <w:rFonts w:hint="eastAsia"/>
+        </w:rPr>
+        <w:t>投料某一组部品后，</w:t>
+      </w:r>
+      <w:r>
+        <w:t>清空</w:t>
+      </w:r>
+      <w:r>
+        <w:rPr>
+          <w:rFonts w:hint="eastAsia"/>
+        </w:rPr>
+        <w:t>分析结果记录表，</w:t>
+      </w:r>
+      <w:r>
+        <w:t>修改</w:t>
+      </w:r>
+      <w:r>
+        <w:rPr>
+          <w:rFonts w:hint="eastAsia"/>
+        </w:rPr>
+        <w:t>预期入库</w:t>
+      </w:r>
+      <w:r>
+        <w:rPr>
+          <w:rFonts w:hint="eastAsia"/>
+        </w:rPr>
+        <w:t>（</w:t>
+      </w:r>
+      <w:r>
+        <w:rPr>
+          <w:rFonts w:hint="eastAsia"/>
+        </w:rPr>
+        <w:t>future</w:t>
+      </w:r>
+      <w:r>
+        <w:t>）</w:t>
+      </w:r>
+      <w:r>
+        <w:rPr>
+          <w:rFonts w:hint="eastAsia"/>
+        </w:rPr>
+        <w:t>数量，</w:t>
+      </w:r>
+      <w:r>
+        <w:t>即</w:t>
+      </w:r>
+      <w:r>
+        <w:rPr>
+          <w:rFonts w:hint="eastAsia"/>
+        </w:rPr>
+        <w:t>生产数量。该部品所属的订单项状态不做改变，</w:t>
+      </w:r>
+      <w:r>
+        <w:t>仍可加入</w:t>
+      </w:r>
+      <w:r>
+        <w:rPr>
+          <w:rFonts w:hint="eastAsia"/>
+        </w:rPr>
+        <w:t>分析。</w:t>
+      </w:r>
+      <w:r>
+        <w:rPr>
+          <w:rFonts w:hint="eastAsia"/>
+        </w:rPr>
+        <w:t>投料信息记入投料单记录表</w:t>
+      </w:r>
+      <w:r>
+        <w:rPr>
+          <w:rFonts w:hint="eastAsia"/>
+        </w:rPr>
+        <w:t>，</w:t>
+      </w:r>
+      <w:r>
+        <w:t>并在</w:t>
+      </w:r>
+      <w:r>
+        <w:rPr>
+          <w:rFonts w:hint="eastAsia"/>
+        </w:rPr>
+        <w:t>投料单状态表中做相应的工序展开。</w:t>
+      </w:r>
+    </w:p>
+    <w:p>
+      <w:pPr>
+        <w:pStyle w:val="3"/>
+        <w:spacing w:beforeLines="100" w:before="312" w:after="0" w:line="240" w:lineRule="auto"/>
+        <w:ind w:firstLineChars="50" w:firstLine="120"/>
+        <w:rPr>
+          <w:b w:val="0"/>
+          <w:sz w:val="24"/>
+        </w:rPr>
+      </w:pPr>
+      <w:r>
+        <w:rPr>
+          <w:rFonts w:hint="eastAsia"/>
+          <w:b w:val="0"/>
+          <w:sz w:val="24"/>
+        </w:rPr>
+        <w:t>4</w:t>
+      </w:r>
+      <w:r>
+        <w:rPr>
+          <w:b w:val="0"/>
+          <w:sz w:val="24"/>
+        </w:rPr>
+        <w:t xml:space="preserve">.2 </w:t>
+      </w:r>
+      <w:r>
+        <w:rPr>
+          <w:rFonts w:hint="eastAsia"/>
+          <w:b w:val="0"/>
+          <w:sz w:val="24"/>
+        </w:rPr>
+        <w:t>投料单</w:t>
+      </w:r>
+      <w:r>
+        <w:rPr>
+          <w:rFonts w:hint="eastAsia"/>
+          <w:b w:val="0"/>
+          <w:sz w:val="24"/>
+        </w:rPr>
+        <w:t>状态</w:t>
+      </w:r>
+      <w:r>
+        <w:rPr>
+          <w:rFonts w:hint="eastAsia"/>
+          <w:b w:val="0"/>
+          <w:sz w:val="24"/>
+        </w:rPr>
+        <w:t>查看</w:t>
+      </w:r>
+    </w:p>
+    <w:p>
+      <w:pPr>
+        <w:ind w:firstLineChars="200" w:firstLine="420"/>
+        <w:rPr>
+          <w:rFonts w:hint="eastAsia"/>
+        </w:rPr>
+      </w:pPr>
+      <w:r>
+        <w:rPr>
+          <w:rFonts w:hint="eastAsia"/>
+        </w:rPr>
+        <w:t>投料单状态均记录在投料单状态表中。</w:t>
+      </w:r>
+    </w:p>
+    <w:p>
+      <w:pPr>
+        <w:pStyle w:val="4"/>
         <w:spacing w:before="0" w:after="0" w:line="240" w:lineRule="auto"/>
-        <w:ind w:firstLineChars="50" w:firstLine="120"/>
-        <w:rPr>
-          <w:b w:val="0"/>
-          <w:sz w:val="24"/>
-        </w:rPr>
-      </w:pPr>
-      <w:r>
-        <w:rPr>
-          <w:rFonts w:hint="eastAsia"/>
-          <w:b w:val="0"/>
-          <w:sz w:val="24"/>
-        </w:rPr>
-        <w:t>4</w:t>
-      </w:r>
-      <w:r>
-        <w:rPr>
-          <w:b w:val="0"/>
-          <w:sz w:val="24"/>
-        </w:rPr>
-        <w:t xml:space="preserve">.1 </w:t>
-      </w:r>
-      <w:r>
-        <w:rPr>
-          <w:rFonts w:hint="eastAsia"/>
-          <w:b w:val="0"/>
-          <w:sz w:val="24"/>
-        </w:rPr>
-        <w:t>投料</w:t>
-      </w:r>
-    </w:p>
-    <w:p>
-      <w:pPr>
-        <w:ind w:firstLineChars="200" w:firstLine="420"/>
-      </w:pPr>
-      <w:r>
-        <w:rPr>
-          <w:rFonts w:hint="eastAsia"/>
-        </w:rPr>
-        <w:t>根据订单分析结果，</w:t>
-      </w:r>
-      <w:r>
-        <w:t>可人工</w:t>
-      </w:r>
-      <w:r>
-        <w:rPr>
-          <w:rFonts w:hint="eastAsia"/>
-        </w:rPr>
-        <w:t>干预投料数量，需显示工艺</w:t>
-      </w:r>
-      <w:r>
-        <w:rPr>
-          <w:rFonts w:hint="eastAsia"/>
-        </w:rPr>
-        <w:t>。</w:t>
-      </w:r>
-    </w:p>
-    <w:p>
-      <w:pPr>
-        <w:ind w:firstLineChars="200" w:firstLine="420"/>
-      </w:pPr>
-      <w:r>
-        <w:rPr>
-          <w:rFonts w:hint="eastAsia"/>
-        </w:rPr>
-        <w:t>投料某一组部品后，</w:t>
-      </w:r>
-      <w:r>
-        <w:t>清空</w:t>
-      </w:r>
-      <w:r>
-        <w:rPr>
-          <w:rFonts w:hint="eastAsia"/>
-        </w:rPr>
-        <w:t>分析结果记录表，</w:t>
-      </w:r>
-      <w:r>
-        <w:t>修改</w:t>
-      </w:r>
-      <w:r>
-        <w:rPr>
-          <w:rFonts w:hint="eastAsia"/>
-        </w:rPr>
-        <w:t>预期入库</w:t>
-      </w:r>
-      <w:r>
-        <w:rPr>
-          <w:rFonts w:hint="eastAsia"/>
-        </w:rPr>
-        <w:t>（</w:t>
-      </w:r>
-      <w:r>
-        <w:rPr>
-          <w:rFonts w:hint="eastAsia"/>
-        </w:rPr>
-        <w:t>future</w:t>
-      </w:r>
-      <w:r>
-        <w:t>）</w:t>
-      </w:r>
-      <w:r>
-        <w:rPr>
-          <w:rFonts w:hint="eastAsia"/>
-        </w:rPr>
-        <w:t>数量，</w:t>
-      </w:r>
-      <w:r>
-        <w:t>即</w:t>
-      </w:r>
-      <w:r>
-        <w:rPr>
-          <w:rFonts w:hint="eastAsia"/>
-        </w:rPr>
-        <w:t>生产数量。该部品所属的订单项状态不做改变，</w:t>
-      </w:r>
-      <w:r>
-        <w:t>仍可加入</w:t>
-      </w:r>
-      <w:r>
-        <w:rPr>
-          <w:rFonts w:hint="eastAsia"/>
-        </w:rPr>
-        <w:t>分析。</w:t>
-      </w:r>
-    </w:p>
-    <w:p>
-      <w:pPr>
-        <w:pStyle w:val="3"/>
-        <w:spacing w:before="0" w:after="0" w:line="240" w:lineRule="auto"/>
-        <w:ind w:firstLineChars="50" w:firstLine="120"/>
-        <w:rPr>
-          <w:b w:val="0"/>
-          <w:sz w:val="24"/>
-        </w:rPr>
-      </w:pPr>
-      <w:r>
-        <w:rPr>
-          <w:rFonts w:hint="eastAsia"/>
-          <w:b w:val="0"/>
-          <w:sz w:val="24"/>
-        </w:rPr>
-        <w:t>4</w:t>
-      </w:r>
-      <w:r>
-        <w:rPr>
-          <w:b w:val="0"/>
-          <w:sz w:val="24"/>
-        </w:rPr>
-        <w:t xml:space="preserve">.2 </w:t>
-      </w:r>
-      <w:r>
-        <w:rPr>
-          <w:rFonts w:hint="eastAsia"/>
-          <w:b w:val="0"/>
-          <w:sz w:val="24"/>
-        </w:rPr>
-        <w:t>投料单</w:t>
-      </w:r>
-      <w:r>
-        <w:rPr>
-          <w:rFonts w:hint="eastAsia"/>
-          <w:b w:val="0"/>
-          <w:sz w:val="24"/>
-        </w:rPr>
-        <w:t>状态</w:t>
-      </w:r>
-      <w:r>
-        <w:rPr>
-          <w:rFonts w:hint="eastAsia"/>
-          <w:b w:val="0"/>
-          <w:sz w:val="24"/>
-        </w:rPr>
-        <w:t>查看</w:t>
-      </w:r>
-    </w:p>
-    <w:p>
-      <w:pPr>
-        <w:pStyle w:val="4"/>
-        <w:tabs>
-          <w:tab w:val="left" w:pos="420"/>
-          <w:tab w:val="left" w:pos="840"/>
-          <w:tab w:val="left" w:pos="1260"/>
-          <w:tab w:val="left" w:pos="1680"/>
-          <w:tab w:val="left" w:pos="2100"/>
-          <w:tab w:val="left" w:pos="2520"/>
-          <w:tab w:val="left" w:pos="3615"/>
-        </w:tabs>
-        <w:spacing w:before="0" w:after="0" w:line="377" w:lineRule="auto"/>
         <w:ind w:firstLineChars="100" w:firstLine="240"/>
         <w:rPr>
           <w:b w:val="0"/>
@@ -1598,7 +1700,19 @@
         <w:rPr>
           <w:rFonts w:hint="eastAsia"/>
         </w:rPr>
-        <w:t>该投料单所含部品的工序状态（多个）</w:t>
+        <w:t>该投料单所含部品的工序状态（多个</w:t>
+      </w:r>
+      <w:r>
+        <w:rPr>
+          <w:rFonts w:hint="eastAsia"/>
+        </w:rPr>
+        <w:t>自动展开</w:t>
+      </w:r>
+      <w:r>
+        <w:rPr>
+          <w:rFonts w:hint="eastAsia"/>
+        </w:rPr>
+        <w:t>）</w:t>
       </w:r>
     </w:p>
     <w:p>
@@ -1621,8 +1735,80 @@
     <w:p>
       <w:pPr>
         <w:pStyle w:val="3"/>
+        <w:spacing w:beforeLines="100" w:before="312" w:after="0" w:line="240" w:lineRule="auto"/>
+        <w:ind w:firstLineChars="50" w:firstLine="120"/>
+        <w:rPr>
+          <w:b w:val="0"/>
+          <w:sz w:val="24"/>
+        </w:rPr>
+      </w:pPr>
+      <w:r>
+        <w:rPr>
+          <w:rFonts w:hint="eastAsia"/>
+          <w:b w:val="0"/>
+          <w:sz w:val="24"/>
+        </w:rPr>
+        <w:t>4</w:t>
+      </w:r>
+      <w:r>
+        <w:rPr>
+          <w:b w:val="0"/>
+          <w:sz w:val="24"/>
+        </w:rPr>
+        <w:t xml:space="preserve">.3 </w:t>
+      </w:r>
+      <w:r>
+        <w:rPr>
+          <w:rFonts w:hint="eastAsia"/>
+          <w:b w:val="0"/>
+          <w:sz w:val="24"/>
+        </w:rPr>
+        <w:t>投料单状态修改</w:t>
+      </w:r>
+    </w:p>
+    <w:p>
+      <w:pPr>
+        <w:ind w:firstLineChars="200" w:firstLine="420"/>
+        <w:rPr>
+          <w:rFonts w:hint="eastAsia"/>
+        </w:rPr>
+      </w:pPr>
+      <w:r>
+        <w:rPr>
+          <w:rFonts w:hint="eastAsia"/>
+        </w:rPr>
+        <w:t>投料单状态</w:t>
+      </w:r>
+      <w:r>
+        <w:rPr>
+          <w:rFonts w:hint="eastAsia"/>
+        </w:rPr>
+        <w:t>修改</w:t>
+      </w:r>
+      <w:r>
+        <w:rPr>
+          <w:rFonts w:hint="eastAsia"/>
+        </w:rPr>
+        <w:t>在投料单状态表中</w:t>
+      </w:r>
+      <w:r>
+        <w:rPr>
+          <w:rFonts w:hint="eastAsia"/>
+        </w:rPr>
+        <w:t>进行</w:t>
+      </w:r>
+      <w:r>
+        <w:rPr>
+          <w:rFonts w:hint="eastAsia"/>
+        </w:rPr>
+        <w:t>。</w:t>
+      </w:r>
+    </w:p>
+    <w:p>
+      <w:pPr>
+        <w:pStyle w:val="4"/>
         <w:spacing w:before="0" w:after="0" w:line="240" w:lineRule="auto"/>
-        <w:ind w:firstLineChars="50" w:firstLine="120"/>
+        <w:ind w:firstLineChars="100" w:firstLine="240"/>
         <w:rPr>
           <w:b w:val="0"/>
           <w:sz w:val="24"/>
@@ -1641,30 +1827,98 @@
           <w:b w:val="0"/>
           <w:sz w:val="24"/>
         </w:rPr>
-        <w:t xml:space="preserve">.3 </w:t>
-      </w:r>
-      <w:r>
-        <w:rPr>
-          <w:rFonts w:hint="eastAsia"/>
-          <w:b w:val="0"/>
-          <w:sz w:val="24"/>
-        </w:rPr>
-        <w:t>投料单状态修改</w:t>
+        <w:t xml:space="preserve">.3.1 </w:t>
+      </w:r>
+      <w:r>
+        <w:rPr>
+          <w:rFonts w:hint="eastAsia"/>
+          <w:b w:val="0"/>
+          <w:sz w:val="24"/>
+        </w:rPr>
+        <w:t>投料完毕</w:t>
+      </w:r>
+    </w:p>
+    <w:p>
+      <w:pPr>
+        <w:ind w:firstLineChars="200" w:firstLine="420"/>
+        <w:rPr>
+          <w:rFonts w:hint="eastAsia"/>
+        </w:rPr>
+      </w:pPr>
+      <w:r>
+        <w:t>投料</w:t>
+      </w:r>
+      <w:r>
+        <w:rPr>
+          <w:rFonts w:hint="eastAsia"/>
+        </w:rPr>
+        <w:t>完成后改编投料单状态为预备状态</w:t>
+      </w:r>
+      <w:r>
+        <w:rPr>
+          <w:rFonts w:hint="eastAsia"/>
+        </w:rPr>
+        <w:t>（</w:t>
+      </w:r>
+      <w:r>
+        <w:rPr>
+          <w:rFonts w:hint="eastAsia"/>
+        </w:rPr>
+        <w:t>4</w:t>
+      </w:r>
+      <w:r>
+        <w:t>.2.1.A</w:t>
+      </w:r>
+      <w:r>
+        <w:t>）</w:t>
+      </w:r>
+      <w:r>
+        <w:rPr>
+          <w:rFonts w:hint="eastAsia"/>
+        </w:rPr>
+        <w:t>，</w:t>
+      </w:r>
+      <w:r>
+        <w:t>从</w:t>
+      </w:r>
+      <w:r>
+        <w:rPr>
+          <w:rFonts w:hint="eastAsia"/>
+        </w:rPr>
+        <w:t>库存记录的预期入库（</w:t>
+      </w:r>
+      <w:r>
+        <w:rPr>
+          <w:rFonts w:hint="eastAsia"/>
+        </w:rPr>
+        <w:t>future</w:t>
+      </w:r>
+      <w:r>
+        <w:t>）</w:t>
+      </w:r>
+      <w:r>
+        <w:rPr>
+          <w:rFonts w:hint="eastAsia"/>
+        </w:rPr>
+        <w:t>数量加上投入数量，由系统自动完成</w:t>
+      </w:r>
+      <w:r>
+        <w:rPr>
+          <w:rFonts w:hint="eastAsia"/>
+        </w:rPr>
+        <w:t>该状态</w:t>
+      </w:r>
+      <w:r>
+        <w:rPr>
+          <w:rFonts w:hint="eastAsia"/>
+        </w:rPr>
+        <w:t>。</w:t>
       </w:r>
     </w:p>
     <w:p>
       <w:pPr>
         <w:pStyle w:val="4"/>
-        <w:tabs>
-          <w:tab w:val="left" w:pos="420"/>
-          <w:tab w:val="left" w:pos="840"/>
-          <w:tab w:val="left" w:pos="1260"/>
-          <w:tab w:val="left" w:pos="1680"/>
-          <w:tab w:val="left" w:pos="2100"/>
-          <w:tab w:val="left" w:pos="2520"/>
-          <w:tab w:val="left" w:pos="3615"/>
-        </w:tabs>
-        <w:spacing w:before="0" w:after="0" w:line="377" w:lineRule="auto"/>
+        <w:spacing w:before="0" w:after="0" w:line="240" w:lineRule="auto"/>
         <w:ind w:firstLineChars="100" w:firstLine="240"/>
         <w:rPr>
           <w:b w:val="0"/>
@@ -1673,55 +1927,99 @@
       </w:pPr>
       <w:r>
         <w:rPr>
-          <w:rFonts w:hint="eastAsia"/>
-          <w:b w:val="0"/>
-          <w:sz w:val="24"/>
-        </w:rPr>
-        <w:t>4</w:t>
-      </w:r>
-      <w:r>
-        <w:rPr>
-          <w:b w:val="0"/>
-          <w:sz w:val="24"/>
-        </w:rPr>
-        <w:t xml:space="preserve">.3.1 </w:t>
-      </w:r>
-      <w:r>
-        <w:rPr>
-          <w:rFonts w:hint="eastAsia"/>
-          <w:b w:val="0"/>
-          <w:sz w:val="24"/>
-        </w:rPr>
-        <w:t>投料完毕</w:t>
+          <w:b w:val="0"/>
+          <w:sz w:val="24"/>
+        </w:rPr>
+        <w:t xml:space="preserve">4.3.2 </w:t>
+      </w:r>
+      <w:r>
+        <w:rPr>
+          <w:rFonts w:hint="eastAsia"/>
+          <w:b w:val="0"/>
+          <w:sz w:val="24"/>
+        </w:rPr>
+        <w:t>工艺</w:t>
+      </w:r>
+      <w:r>
+        <w:rPr>
+          <w:rFonts w:hint="eastAsia"/>
+          <w:b w:val="0"/>
+          <w:sz w:val="24"/>
+        </w:rPr>
+        <w:t>所含工序</w:t>
+      </w:r>
+      <w:r>
+        <w:rPr>
+          <w:rFonts w:hint="eastAsia"/>
+          <w:b w:val="0"/>
+          <w:sz w:val="24"/>
+        </w:rPr>
+        <w:t>步骤</w:t>
+      </w:r>
+      <w:r>
+        <w:rPr>
+          <w:rFonts w:hint="eastAsia"/>
+          <w:b w:val="0"/>
+          <w:sz w:val="24"/>
+        </w:rPr>
+        <w:t>改变</w:t>
       </w:r>
     </w:p>
     <w:p>
       <w:pPr>
         <w:ind w:firstLineChars="200" w:firstLine="420"/>
-      </w:pPr>
-      <w:r>
-        <w:t>投料</w:t>
-      </w:r>
-      <w:r>
-        <w:rPr>
-          <w:rFonts w:hint="eastAsia"/>
-        </w:rPr>
-        <w:t>完成后改编投料单状态为预备状态</w:t>
-      </w:r>
-      <w:r>
-        <w:rPr>
-          <w:rFonts w:hint="eastAsia"/>
-        </w:rPr>
-        <w:t>（</w:t>
-      </w:r>
-      <w:r>
-        <w:rPr>
-          <w:rFonts w:hint="eastAsia"/>
-        </w:rPr>
-        <w:t>4</w:t>
-      </w:r>
-      <w:r>
-        <w:t>.2.1.A</w:t>
+        <w:rPr>
+          <w:rFonts w:hint="eastAsia"/>
+        </w:rPr>
+      </w:pPr>
+      <w:r>
+        <w:rPr>
+          <w:rFonts w:hint="eastAsia"/>
+        </w:rPr>
+        <w:t>由生产主管手动添加当前的工序，显示在生产流程页面</w:t>
+      </w:r>
+      <w:r>
+        <w:rPr>
+          <w:rFonts w:hint="eastAsia"/>
+        </w:rPr>
+        <w:t>。每完成一步工序，在该投料单所包含的应有工序中确认一步。</w:t>
+      </w:r>
+    </w:p>
+    <w:p>
+      <w:pPr>
+        <w:pStyle w:val="4"/>
+        <w:spacing w:before="0" w:after="0" w:line="240" w:lineRule="auto"/>
+        <w:ind w:firstLineChars="100" w:firstLine="240"/>
+        <w:rPr>
+          <w:b w:val="0"/>
+          <w:sz w:val="24"/>
+        </w:rPr>
+      </w:pPr>
+      <w:r>
+        <w:rPr>
+          <w:b w:val="0"/>
+          <w:sz w:val="24"/>
+        </w:rPr>
+        <w:t xml:space="preserve">4.3.3 </w:t>
+      </w:r>
+      <w:r>
+        <w:rPr>
+          <w:rFonts w:hint="eastAsia"/>
+          <w:b w:val="0"/>
+          <w:sz w:val="24"/>
+        </w:rPr>
+        <w:t>入库</w:t>
+      </w:r>
+    </w:p>
+    <w:p>
+      <w:pPr>
+        <w:ind w:firstLineChars="200" w:firstLine="420"/>
+      </w:pPr>
+      <w:r>
+        <w:rPr>
+          <w:rFonts w:hint="eastAsia"/>
+        </w:rPr>
+        <w:t>投料单的所有工序已经得到确认（完成</w:t>
       </w:r>
       <w:r>
         <w:t>）</w:t>
@@ -1730,142 +2028,20 @@
         <w:rPr>
           <w:rFonts w:hint="eastAsia"/>
         </w:rPr>
-        <w:t>，</w:t>
-      </w:r>
-      <w:r>
-        <w:t>从</w:t>
-      </w:r>
-      <w:r>
-        <w:rPr>
-          <w:rFonts w:hint="eastAsia"/>
-        </w:rPr>
-        <w:t>库存记录的预期入库（</w:t>
-      </w:r>
-      <w:r>
-        <w:rPr>
-          <w:rFonts w:hint="eastAsia"/>
-        </w:rPr>
-        <w:t>future</w:t>
-      </w:r>
-      <w:r>
-        <w:t>）</w:t>
-      </w:r>
-      <w:r>
-        <w:rPr>
-          <w:rFonts w:hint="eastAsia"/>
-        </w:rPr>
-        <w:t>数量加上投入数量。</w:t>
-      </w:r>
-    </w:p>
-    <w:p>
-      <w:pPr>
-        <w:pStyle w:val="4"/>
-        <w:tabs>
-          <w:tab w:val="left" w:pos="420"/>
-          <w:tab w:val="left" w:pos="840"/>
-          <w:tab w:val="left" w:pos="1260"/>
-          <w:tab w:val="left" w:pos="1680"/>
-          <w:tab w:val="left" w:pos="2100"/>
-          <w:tab w:val="left" w:pos="2520"/>
-          <w:tab w:val="left" w:pos="3615"/>
-        </w:tabs>
-        <w:spacing w:before="0" w:after="0" w:line="377" w:lineRule="auto"/>
-        <w:ind w:firstLineChars="100" w:firstLine="240"/>
-        <w:rPr>
-          <w:b w:val="0"/>
-          <w:sz w:val="24"/>
-        </w:rPr>
-      </w:pPr>
-      <w:r>
-        <w:rPr>
-          <w:b w:val="0"/>
-          <w:sz w:val="24"/>
-        </w:rPr>
-        <w:t xml:space="preserve">4.3.2 </w:t>
-      </w:r>
-      <w:r>
-        <w:rPr>
-          <w:rFonts w:hint="eastAsia"/>
-          <w:b w:val="0"/>
-          <w:sz w:val="24"/>
-        </w:rPr>
-        <w:t>工艺</w:t>
-      </w:r>
-      <w:r>
-        <w:rPr>
-          <w:rFonts w:hint="eastAsia"/>
-          <w:b w:val="0"/>
-          <w:sz w:val="24"/>
-        </w:rPr>
-        <w:t>所含工序</w:t>
-      </w:r>
-      <w:r>
-        <w:rPr>
-          <w:rFonts w:hint="eastAsia"/>
-          <w:b w:val="0"/>
-          <w:sz w:val="24"/>
-        </w:rPr>
-        <w:t>步骤</w:t>
-      </w:r>
-      <w:r>
-        <w:rPr>
-          <w:rFonts w:hint="eastAsia"/>
-          <w:b w:val="0"/>
-          <w:sz w:val="24"/>
-        </w:rPr>
-        <w:t>改变</w:t>
-      </w:r>
-    </w:p>
-    <w:p>
-      <w:pPr>
-        <w:ind w:firstLineChars="200" w:firstLine="420"/>
-      </w:pPr>
-      <w:r>
-        <w:rPr>
-          <w:rFonts w:hint="eastAsia"/>
-        </w:rPr>
-        <w:t>由生产主管手动添加当前的工序，显示在生产流程页面</w:t>
-      </w:r>
-    </w:p>
-    <w:p>
-      <w:pPr>
-        <w:pStyle w:val="4"/>
-        <w:tabs>
-          <w:tab w:val="left" w:pos="420"/>
-          <w:tab w:val="left" w:pos="840"/>
-          <w:tab w:val="left" w:pos="1260"/>
-          <w:tab w:val="left" w:pos="1680"/>
-          <w:tab w:val="left" w:pos="2100"/>
-          <w:tab w:val="left" w:pos="2520"/>
-          <w:tab w:val="left" w:pos="3615"/>
-        </w:tabs>
-        <w:spacing w:before="0" w:after="0" w:line="377" w:lineRule="auto"/>
-        <w:ind w:firstLineChars="100" w:firstLine="240"/>
-        <w:rPr>
-          <w:b w:val="0"/>
-          <w:sz w:val="24"/>
-        </w:rPr>
-      </w:pPr>
-      <w:r>
-        <w:rPr>
-          <w:b w:val="0"/>
-          <w:sz w:val="24"/>
-        </w:rPr>
-        <w:t xml:space="preserve">4.3.3 </w:t>
-      </w:r>
-      <w:r>
-        <w:rPr>
-          <w:rFonts w:hint="eastAsia"/>
-          <w:b w:val="0"/>
-          <w:sz w:val="24"/>
-        </w:rPr>
-        <w:t>入库</w:t>
-      </w:r>
-    </w:p>
-    <w:p>
-      <w:pPr>
-        <w:ind w:firstLineChars="200" w:firstLine="420"/>
-      </w:pPr>
+        <w:t>之后，</w:t>
+      </w:r>
+      <w:r>
+        <w:rPr>
+          <w:rFonts w:hint="eastAsia"/>
+        </w:rPr>
+        <w:t>由</w:t>
+      </w:r>
+      <w:r>
+        <w:rPr>
+          <w:rFonts w:hint="eastAsia"/>
+        </w:rPr>
+        <w:t>仓库管理员</w:t>
+      </w:r>
       <w:r>
         <w:rPr>
           <w:rFonts w:hint="eastAsia"/>
@@ -2006,7 +2182,7 @@
                 <w:bCs/>
                 <w:noProof/>
               </w:rPr>
-              <w:t>5</w:t>
+              <w:t>3</w:t>
             </w:r>
             <w:r>
               <w:rPr>
@@ -3900,7 +4076,7 @@
 </file>
 
 <file path=customXml/itemProps1.xml><?xml version="1.0" encoding="utf-8"?>
-<ds:datastoreItem xmlns:ds="http://schemas.openxmlformats.org/officeDocument/2006/customXml" ds:itemID="{177D6E93-3688-4EC9-AC38-5BEF1B86ECA6}">
+<ds:datastoreItem xmlns:ds="http://schemas.openxmlformats.org/officeDocument/2006/customXml" ds:itemID="{CA3D8911-01C6-4CF3-8413-631BC54B586D}">
   <ds:schemaRefs>
     <ds:schemaRef ds:uri="http://schemas.openxmlformats.org/officeDocument/2006/bibliography"/>
   </ds:schemaRefs>

</xml_diff>